<commit_message>
update resume with localization
</commit_message>
<xml_diff>
--- a/matrices/personal/career/resume-sfcc-2022.docx
+++ b/matrices/personal/career/resume-sfcc-2022.docx
@@ -458,9 +458,13 @@
       <w:pPr>
         <w:numPr>
           <w:ilvl w:val="0"/>
-          <w:numId w:val="0"/>
-        </w:numPr>
-        <w:bidi w:val="0"/>
+          <w:numId w:val="1"/>
+        </w:numPr>
+        <w:tabs>
+          <w:tab w:val="clear" w:pos="420"/>
+        </w:tabs>
+        <w:bidi w:val="0"/>
+        <w:ind w:left="420" w:leftChars="0" w:hanging="420" w:firstLineChars="0"/>
         <w:rPr>
           <w:rFonts w:hint="default"/>
           <w:sz w:val="22"/>
@@ -478,6 +482,15 @@
           <w:docGrid w:linePitch="360" w:charSpace="0"/>
         </w:sectPr>
       </w:pPr>
+      <w:r>
+        <w:rPr>
+          <w:rFonts w:hint="default"/>
+          <w:sz w:val="22"/>
+          <w:szCs w:val="22"/>
+          <w:lang w:val="en-US"/>
+        </w:rPr>
+        <w:t>Site Localization</w:t>
+      </w:r>
     </w:p>
     <w:p>
       <w:pPr>
@@ -669,7 +682,7 @@
           <w:szCs w:val="22"/>
           <w:lang w:val="en-US"/>
         </w:rPr>
-        <w:t>Built robust, reusable, and ADA-compliant components that met creative and business requirements.</w:t>
+        <w:t>Built robust, reusable, and ADA-compliant components that met creative and business requirements including localization.</w:t>
       </w:r>
     </w:p>
     <w:p>
@@ -884,6 +897,38 @@
           <w:lang w:val="en-US"/>
         </w:rPr>
         <w:t>our existing design system into Page Designer.</w:t>
+      </w:r>
+    </w:p>
+    <w:p>
+      <w:pPr>
+        <w:numPr>
+          <w:ilvl w:val="0"/>
+          <w:numId w:val="1"/>
+        </w:numPr>
+        <w:tabs>
+          <w:tab w:val="clear" w:pos="420"/>
+        </w:tabs>
+        <w:bidi w:val="0"/>
+        <w:ind w:left="420" w:leftChars="0" w:hanging="420" w:firstLineChars="0"/>
+        <w:rPr>
+          <w:rFonts w:hint="default" w:ascii="Calibri" w:hAnsi="Calibri" w:cs="Calibri"/>
+          <w:b w:val="0"/>
+          <w:bCs w:val="0"/>
+          <w:sz w:val="22"/>
+          <w:szCs w:val="22"/>
+          <w:lang w:val="en-US"/>
+        </w:rPr>
+      </w:pPr>
+      <w:r>
+        <w:rPr>
+          <w:rFonts w:hint="default" w:ascii="Calibri" w:hAnsi="Calibri" w:cs="Calibri"/>
+          <w:b w:val="0"/>
+          <w:bCs w:val="0"/>
+          <w:sz w:val="22"/>
+          <w:szCs w:val="22"/>
+          <w:lang w:val="en-US"/>
+        </w:rPr>
+        <w:t>Assisted in localizing Page Designer components for Merchandiser’s/Content Manager’s can manage each individual storefront/language.</w:t>
       </w:r>
     </w:p>
     <w:p>
@@ -1200,8 +1245,51 @@
         </w:rPr>
         <w:t>Assisted in combining the Drupal-based marketing site with the Magento-based ecommerce storefront to improve the user's experience and increase conversion.</w:t>
       </w:r>
+    </w:p>
+    <w:p>
+      <w:pPr>
+        <w:numPr>
+          <w:ilvl w:val="0"/>
+          <w:numId w:val="1"/>
+        </w:numPr>
+        <w:tabs>
+          <w:tab w:val="clear" w:pos="420"/>
+        </w:tabs>
+        <w:bidi w:val="0"/>
+        <w:ind w:left="420" w:leftChars="0" w:hanging="420" w:firstLineChars="0"/>
+        <w:rPr>
+          <w:rFonts w:hint="default" w:ascii="Calibri" w:hAnsi="Calibri" w:cs="Calibri"/>
+          <w:b w:val="0"/>
+          <w:bCs w:val="0"/>
+          <w:sz w:val="22"/>
+          <w:szCs w:val="22"/>
+          <w:lang w:val="en-US"/>
+        </w:rPr>
+      </w:pPr>
+      <w:r>
+        <w:rPr>
+          <w:rFonts w:hint="default" w:ascii="Calibri" w:hAnsi="Calibri" w:cs="Calibri"/>
+          <w:b w:val="0"/>
+          <w:bCs w:val="0"/>
+          <w:sz w:val="22"/>
+          <w:szCs w:val="22"/>
+          <w:lang w:val="en-US"/>
+        </w:rPr>
+        <w:t>Assisted in localizing entire marketing site for our European audiences</w:t>
+      </w:r>
       <w:bookmarkStart w:id="0" w:name="_GoBack"/>
       <w:bookmarkEnd w:id="0"/>
+      <w:r>
+        <w:rPr>
+          <w:rFonts w:hint="default" w:ascii="Calibri" w:hAnsi="Calibri" w:cs="Calibri"/>
+          <w:b w:val="0"/>
+          <w:bCs w:val="0"/>
+          <w:sz w:val="22"/>
+          <w:szCs w:val="22"/>
+          <w:lang w:val="en-US"/>
+        </w:rPr>
+        <w:t>.</w:t>
+      </w:r>
     </w:p>
     <w:p>
       <w:pPr>
@@ -1965,7 +2053,7 @@
     <w:lsdException w:unhideWhenUsed="0" w:uiPriority="0" w:semiHidden="0" w:name="HTML Sample"/>
     <w:lsdException w:unhideWhenUsed="0" w:uiPriority="0" w:semiHidden="0" w:name="HTML Typewriter"/>
     <w:lsdException w:unhideWhenUsed="0" w:uiPriority="0" w:semiHidden="0" w:name="HTML Variable"/>
-    <w:lsdException w:unhideWhenUsed="0" w:uiPriority="0" w:name="Normal Table"/>
+    <w:lsdException w:qFormat="1" w:unhideWhenUsed="0" w:uiPriority="0" w:name="Normal Table"/>
     <w:lsdException w:unhideWhenUsed="0" w:uiPriority="0" w:semiHidden="0" w:name="annotation subject"/>
     <w:lsdException w:unhideWhenUsed="0" w:uiPriority="0" w:semiHidden="0" w:name="Table Simple 1"/>
     <w:lsdException w:unhideWhenUsed="0" w:uiPriority="0" w:semiHidden="0" w:name="Table Simple 2"/>
@@ -2148,6 +2236,7 @@
   <w:style w:type="table" w:default="1" w:styleId="4">
     <w:name w:val="Normal Table"/>
     <w:semiHidden/>
+    <w:qFormat/>
     <w:uiPriority w:val="0"/>
     <w:tblPr>
       <w:tblCellMar>

</xml_diff>

<commit_message>
update resume to have SFCC/SFRA and Business Manager details
</commit_message>
<xml_diff>
--- a/matrices/personal/career/resume-sfcc-2022.docx
+++ b/matrices/personal/career/resume-sfcc-2022.docx
@@ -311,7 +311,7 @@
           <w:szCs w:val="22"/>
           <w:lang w:val="en-US"/>
         </w:rPr>
-        <w:t>JS, jQuery, Node, React, ES6 modular development, PHP</w:t>
+        <w:t>JS, jQuery, Node, React, ES6 modular development, PHP, SFCC/SFRA</w:t>
       </w:r>
     </w:p>
     <w:p>
@@ -714,6 +714,102 @@
           <w:szCs w:val="22"/>
           <w:lang w:val="en-US"/>
         </w:rPr>
+        <w:t>Rebuilt the Quantity Stepper from a dropodown to an input with plus/minus buttons that supported a number of business requirements including but not limited to: keyboard and accessibility, available stock including the number left if under threshold defined in Business Manager, restrict number of items to purchase including those already in cart (also defined in Business Manager), and would display an error message anytime the parameters were exceeded.</w:t>
+      </w:r>
+    </w:p>
+    <w:p>
+      <w:pPr>
+        <w:numPr>
+          <w:ilvl w:val="0"/>
+          <w:numId w:val="1"/>
+        </w:numPr>
+        <w:tabs>
+          <w:tab w:val="clear" w:pos="420"/>
+        </w:tabs>
+        <w:bidi w:val="0"/>
+        <w:ind w:left="420" w:leftChars="0" w:hanging="420" w:firstLineChars="0"/>
+        <w:rPr>
+          <w:rFonts w:hint="default" w:ascii="Calibri" w:hAnsi="Calibri" w:cs="Calibri"/>
+          <w:b w:val="0"/>
+          <w:bCs w:val="0"/>
+          <w:sz w:val="22"/>
+          <w:szCs w:val="22"/>
+          <w:lang w:val="en-US"/>
+        </w:rPr>
+      </w:pPr>
+      <w:r>
+        <w:rPr>
+          <w:rFonts w:hint="default" w:ascii="Calibri" w:hAnsi="Calibri" w:cs="Calibri"/>
+          <w:b w:val="0"/>
+          <w:bCs w:val="0"/>
+          <w:sz w:val="22"/>
+          <w:szCs w:val="22"/>
+          <w:lang w:val="en-US"/>
+        </w:rPr>
+        <w:t>Utilizing Business Manager, Customs Jobs and Objects built the Back In Stock Notifications that would add the user and product to a custom object for a custom job to loop through once a day and check if products were back in stock and if so, would add the user and details to our email client to be notified.</w:t>
+      </w:r>
+    </w:p>
+    <w:p>
+      <w:pPr>
+        <w:numPr>
+          <w:ilvl w:val="0"/>
+          <w:numId w:val="1"/>
+        </w:numPr>
+        <w:tabs>
+          <w:tab w:val="clear" w:pos="420"/>
+        </w:tabs>
+        <w:bidi w:val="0"/>
+        <w:ind w:left="420" w:leftChars="0" w:hanging="420" w:firstLineChars="0"/>
+        <w:rPr>
+          <w:rFonts w:hint="default" w:ascii="Calibri" w:hAnsi="Calibri" w:cs="Calibri"/>
+          <w:b w:val="0"/>
+          <w:bCs w:val="0"/>
+          <w:sz w:val="22"/>
+          <w:szCs w:val="22"/>
+          <w:lang w:val="en-US"/>
+        </w:rPr>
+      </w:pPr>
+      <w:r>
+        <w:rPr>
+          <w:rFonts w:hint="default" w:ascii="Calibri" w:hAnsi="Calibri" w:cs="Calibri"/>
+          <w:b w:val="0"/>
+          <w:bCs w:val="0"/>
+          <w:sz w:val="22"/>
+          <w:szCs w:val="22"/>
+          <w:lang w:val="en-US"/>
+        </w:rPr>
+        <w:t>Utilizing Business Manager and content assets built a Size Comparison Chart modal that would pull in any content asset to display to the user.</w:t>
+      </w:r>
+    </w:p>
+    <w:p>
+      <w:pPr>
+        <w:numPr>
+          <w:ilvl w:val="0"/>
+          <w:numId w:val="1"/>
+        </w:numPr>
+        <w:tabs>
+          <w:tab w:val="clear" w:pos="420"/>
+        </w:tabs>
+        <w:bidi w:val="0"/>
+        <w:ind w:left="420" w:leftChars="0" w:hanging="420" w:firstLineChars="0"/>
+        <w:rPr>
+          <w:rFonts w:hint="default" w:ascii="Calibri" w:hAnsi="Calibri" w:cs="Calibri"/>
+          <w:b w:val="0"/>
+          <w:bCs w:val="0"/>
+          <w:sz w:val="22"/>
+          <w:szCs w:val="22"/>
+          <w:lang w:val="en-US"/>
+        </w:rPr>
+      </w:pPr>
+      <w:r>
+        <w:rPr>
+          <w:rFonts w:hint="default" w:ascii="Calibri" w:hAnsi="Calibri" w:cs="Calibri"/>
+          <w:b w:val="0"/>
+          <w:bCs w:val="0"/>
+          <w:sz w:val="22"/>
+          <w:szCs w:val="22"/>
+          <w:lang w:val="en-US"/>
+        </w:rPr>
         <w:t>Redesigned and updated PDP elements including, but not limited to: Quantity Selector; Back In Stock Notifications; Add to Cart; Save for Later; Product Share Dropdown; and a size comparison chart modal that utilizes content assets.</w:t>
       </w:r>
     </w:p>
@@ -810,7 +906,7 @@
           <w:szCs w:val="22"/>
           <w:lang w:val="en-US"/>
         </w:rPr>
-        <w:t>Reviewed project requirements to align with merchandiser to stay within resource constraints.</w:t>
+        <w:t>Reviewed project requirements to align with merchandiser to stay within resource constraints (AGILE).</w:t>
       </w:r>
     </w:p>
     <w:p>
@@ -928,7 +1024,7 @@
           <w:szCs w:val="22"/>
           <w:lang w:val="en-US"/>
         </w:rPr>
-        <w:t>Assisted in localizing Page Designer components for Merchandiser’s/Content Manager’s can manage each individual storefront/language.</w:t>
+        <w:t>Assisted in localizing Page Designer components for Merchandiser’s/Content Manager’s too manage each individual storefront/language.</w:t>
       </w:r>
     </w:p>
     <w:p>
@@ -1275,39 +1371,28 @@
           <w:szCs w:val="22"/>
           <w:lang w:val="en-US"/>
         </w:rPr>
-        <w:t>Assisted in localizing entire marketing site for our European audiences</w:t>
-      </w:r>
+        <w:t>Assisted in localizing entire marketing site for our Worldwide audiences.</w:t>
+      </w:r>
+    </w:p>
+    <w:p>
+      <w:pPr>
+        <w:numPr>
+          <w:ilvl w:val="0"/>
+          <w:numId w:val="0"/>
+        </w:numPr>
+        <w:bidi w:val="0"/>
+        <w:ind w:leftChars="0"/>
+        <w:rPr>
+          <w:rFonts w:hint="default" w:ascii="Calibri" w:hAnsi="Calibri" w:cs="Calibri"/>
+          <w:b w:val="0"/>
+          <w:bCs w:val="0"/>
+          <w:sz w:val="22"/>
+          <w:szCs w:val="22"/>
+          <w:lang w:val="en-US"/>
+        </w:rPr>
+      </w:pPr>
       <w:bookmarkStart w:id="0" w:name="_GoBack"/>
       <w:bookmarkEnd w:id="0"/>
-      <w:r>
-        <w:rPr>
-          <w:rFonts w:hint="default" w:ascii="Calibri" w:hAnsi="Calibri" w:cs="Calibri"/>
-          <w:b w:val="0"/>
-          <w:bCs w:val="0"/>
-          <w:sz w:val="22"/>
-          <w:szCs w:val="22"/>
-          <w:lang w:val="en-US"/>
-        </w:rPr>
-        <w:t>.</w:t>
-      </w:r>
-    </w:p>
-    <w:p>
-      <w:pPr>
-        <w:numPr>
-          <w:ilvl w:val="0"/>
-          <w:numId w:val="0"/>
-        </w:numPr>
-        <w:bidi w:val="0"/>
-        <w:ind w:leftChars="0"/>
-        <w:rPr>
-          <w:rFonts w:hint="default" w:ascii="Calibri" w:hAnsi="Calibri" w:cs="Calibri"/>
-          <w:b w:val="0"/>
-          <w:bCs w:val="0"/>
-          <w:sz w:val="22"/>
-          <w:szCs w:val="22"/>
-          <w:lang w:val="en-US"/>
-        </w:rPr>
-      </w:pPr>
     </w:p>
     <w:p>
       <w:pPr>

</xml_diff>